<commit_message>
Added tag description (#3)
</commit_message>
<xml_diff>
--- a/2018-2019/CChat/Doc/Protocol.docx
+++ b/2018-2019/CChat/Doc/Protocol.docx
@@ -8,8 +8,6 @@
           <w:i/>
         </w:rPr>
       </w:pPr>
-      <w:bookmarkStart w:id="0" w:name="_GoBack"/>
-      <w:bookmarkEnd w:id="0"/>
       <w:r>
         <w:rPr>
           <w:i/>
@@ -1379,6 +1377,14 @@
         </w:rPr>
         <w:t>debug, warning, error)</w:t>
       </w:r>
+      <w:r>
+        <w:rPr>
+          <w:lang w:val="en-US"/>
+        </w:rPr>
+        <w:t xml:space="preserve"> </w:t>
+      </w:r>
+      <w:bookmarkStart w:id="0" w:name="_GoBack"/>
+      <w:bookmarkEnd w:id="0"/>
     </w:p>
     <w:p>
       <w:r>
@@ -2484,7 +2490,7 @@
 </file>
 
 <file path=customXml/itemProps1.xml><?xml version="1.0" encoding="utf-8"?>
-<ds:datastoreItem xmlns:ds="http://schemas.openxmlformats.org/officeDocument/2006/customXml" ds:itemID="{4D5BF2F9-7911-454B-8DFC-18C5A6B8872A}">
+<ds:datastoreItem xmlns:ds="http://schemas.openxmlformats.org/officeDocument/2006/customXml" ds:itemID="{8C005566-6372-4B36-823A-7D916B2A491B}">
   <ds:schemaRefs>
     <ds:schemaRef ds:uri="http://schemas.openxmlformats.org/officeDocument/2006/bibliography"/>
   </ds:schemaRefs>

</xml_diff>

<commit_message>
#12 Finish with request
YEEEP!
</commit_message>
<xml_diff>
--- a/2018-2019/CChat/Doc/Protocol.docx
+++ b/2018-2019/CChat/Doc/Protocol.docx
@@ -30,8 +30,6 @@
       <w:r>
         <w:t xml:space="preserve"> байта, значение</w:t>
       </w:r>
-      <w:bookmarkStart w:id="0" w:name="_GoBack"/>
-      <w:bookmarkEnd w:id="0"/>
       <w:r>
         <w:t xml:space="preserve"> – N байт, в зависимости от длины</w:t>
       </w:r>
@@ -981,45 +979,45 @@
               <w:rPr>
                 <w:lang w:val="en-US"/>
               </w:rPr>
-              <w:t>?</w:t>
-            </w:r>
-          </w:p>
-        </w:tc>
-        <w:tc>
-          <w:tcPr>
-            <w:tcW w:w="2336" w:type="dxa"/>
-          </w:tcPr>
-          <w:p>
-            <w:pPr>
-              <w:cnfStyle w:val="000000000000" w:firstRow="0" w:lastRow="0" w:firstColumn="0" w:lastColumn="0" w:oddVBand="0" w:evenVBand="0" w:oddHBand="0" w:evenHBand="0" w:firstRowFirstColumn="0" w:firstRowLastColumn="0" w:lastRowFirstColumn="0" w:lastRowLastColumn="0"/>
-              <w:rPr>
-                <w:lang w:val="en-US"/>
-              </w:rPr>
-            </w:pPr>
-            <w:r>
-              <w:rPr>
-                <w:lang w:val="en-US"/>
-              </w:rPr>
-              <w:t>?</w:t>
-            </w:r>
-          </w:p>
-        </w:tc>
-        <w:tc>
-          <w:tcPr>
-            <w:tcW w:w="2336" w:type="dxa"/>
-          </w:tcPr>
-          <w:p>
-            <w:pPr>
-              <w:cnfStyle w:val="000000000000" w:firstRow="0" w:lastRow="0" w:firstColumn="0" w:lastColumn="0" w:oddVBand="0" w:evenVBand="0" w:oddHBand="0" w:evenHBand="0" w:firstRowFirstColumn="0" w:firstRowLastColumn="0" w:lastRowFirstColumn="0" w:lastRowLastColumn="0"/>
-              <w:rPr>
-                <w:lang w:val="en-US"/>
-              </w:rPr>
-            </w:pPr>
-            <w:r>
-              <w:rPr>
-                <w:lang w:val="en-US"/>
-              </w:rPr>
-              <w:t>?</w:t>
+              <w:t>Server Rejected Request</w:t>
+            </w:r>
+          </w:p>
+        </w:tc>
+        <w:tc>
+          <w:tcPr>
+            <w:tcW w:w="2336" w:type="dxa"/>
+          </w:tcPr>
+          <w:p>
+            <w:pPr>
+              <w:cnfStyle w:val="000000000000" w:firstRow="0" w:lastRow="0" w:firstColumn="0" w:lastColumn="0" w:oddVBand="0" w:evenVBand="0" w:oddHBand="0" w:evenHBand="0" w:firstRowFirstColumn="0" w:firstRowLastColumn="0" w:lastRowFirstColumn="0" w:lastRowLastColumn="0"/>
+              <w:rPr>
+                <w:lang w:val="en-US"/>
+              </w:rPr>
+            </w:pPr>
+            <w:r>
+              <w:rPr>
+                <w:lang w:val="en-US"/>
+              </w:rPr>
+              <w:t>0xB</w:t>
+            </w:r>
+          </w:p>
+        </w:tc>
+        <w:tc>
+          <w:tcPr>
+            <w:tcW w:w="2336" w:type="dxa"/>
+          </w:tcPr>
+          <w:p>
+            <w:pPr>
+              <w:cnfStyle w:val="000000000000" w:firstRow="0" w:lastRow="0" w:firstColumn="0" w:lastColumn="0" w:oddVBand="0" w:evenVBand="0" w:oddHBand="0" w:evenHBand="0" w:firstRowFirstColumn="0" w:firstRowLastColumn="0" w:lastRowFirstColumn="0" w:lastRowLastColumn="0"/>
+              <w:rPr>
+                <w:lang w:val="en-US"/>
+              </w:rPr>
+            </w:pPr>
+            <w:r>
+              <w:rPr>
+                <w:lang w:val="en-US"/>
+              </w:rPr>
+              <w:t>reason</w:t>
             </w:r>
           </w:p>
         </w:tc>
@@ -1034,11 +1032,13 @@
                 <w:lang w:val="en-US"/>
               </w:rPr>
             </w:pPr>
-            <w:r>
-              <w:rPr>
-                <w:lang w:val="en-US"/>
-              </w:rPr>
-              <w:t>?</w:t>
+            <w:bookmarkStart w:id="0" w:name="_GoBack"/>
+            <w:bookmarkEnd w:id="0"/>
+            <w:r>
+              <w:rPr>
+                <w:lang w:val="en-US"/>
+              </w:rPr>
+              <w:t>Server</w:t>
             </w:r>
           </w:p>
         </w:tc>
@@ -1268,7 +1268,15 @@
         </w:numPr>
       </w:pPr>
       <w:r>
-        <w:t>Обработка ответов сервера (в т.ч. чужие сообщения)</w:t>
+        <w:t xml:space="preserve">Обработка ответов сервера (в </w:t>
+      </w:r>
+      <w:proofErr w:type="spellStart"/>
+      <w:r>
+        <w:t>т.ч</w:t>
+      </w:r>
+      <w:proofErr w:type="spellEnd"/>
+      <w:r>
+        <w:t>. чужие сообщения)</w:t>
       </w:r>
     </w:p>
     <w:p>
@@ -1351,7 +1359,15 @@
         </w:numPr>
       </w:pPr>
       <w:r>
-        <w:t>Инструменты одмена (кик, что-либо ещё)</w:t>
+        <w:t xml:space="preserve">Инструменты </w:t>
+      </w:r>
+      <w:proofErr w:type="spellStart"/>
+      <w:r>
+        <w:t>одмена</w:t>
+      </w:r>
+      <w:proofErr w:type="spellEnd"/>
+      <w:r>
+        <w:t xml:space="preserve"> (кик, что-либо ещё)</w:t>
       </w:r>
     </w:p>
     <w:p>
@@ -2509,7 +2525,7 @@
 </file>
 
 <file path=customXml/itemProps1.xml><?xml version="1.0" encoding="utf-8"?>
-<ds:datastoreItem xmlns:ds="http://schemas.openxmlformats.org/officeDocument/2006/customXml" ds:itemID="{936E1461-0A4C-40A8-9145-0F25C2E0DB1B}">
+<ds:datastoreItem xmlns:ds="http://schemas.openxmlformats.org/officeDocument/2006/customXml" ds:itemID="{DE504499-EC05-4B84-8A8B-3E9C18DE5FD4}">
   <ds:schemaRefs>
     <ds:schemaRef ds:uri="http://schemas.openxmlformats.org/officeDocument/2006/bibliography"/>
   </ds:schemaRefs>

</xml_diff>

<commit_message>
Some miserable changes in formatting
</commit_message>
<xml_diff>
--- a/2018-2019/CChat/Doc/Protocol.docx
+++ b/2018-2019/CChat/Doc/Protocol.docx
@@ -4,7 +4,16 @@
   <w:body>
     <w:p>
       <w:r>
-        <w:t xml:space="preserve">Формат сообщения: </w:t>
+        <w:t>Формат сообщения</w:t>
+      </w:r>
+      <w:r>
+        <w:rPr>
+          <w:b/>
+        </w:rPr>
+        <w:t>:</w:t>
+      </w:r>
+      <w:r>
+        <w:t xml:space="preserve"> </w:t>
       </w:r>
       <w:r>
         <w:rPr>
@@ -54,7 +63,7 @@
       <w:tblPr>
         <w:tblStyle w:val="-1"/>
         <w:tblW w:w="9345" w:type="dxa"/>
-        <w:tblInd w:w="-10" w:type="dxa"/>
+        <w:tblInd w:w="-20" w:type="dxa"/>
         <w:tblLook w:val="04A0" w:firstRow="1" w:lastRow="0" w:firstColumn="1" w:lastColumn="0" w:noHBand="0" w:noVBand="1"/>
       </w:tblPr>
       <w:tblGrid>
@@ -811,16 +820,23 @@
             <w:tcW w:w="2336" w:type="dxa"/>
           </w:tcPr>
           <w:p>
-            <w:pPr>
-              <w:rPr>
-                <w:lang w:val="en-US"/>
-              </w:rPr>
-            </w:pPr>
             <w:r>
               <w:rPr>
                 <w:lang w:val="en-US"/>
               </w:rPr>
               <w:t>Keep alive RQ</w:t>
+            </w:r>
+            <w:r>
+              <w:t xml:space="preserve"> (</w:t>
+            </w:r>
+            <w:r>
+              <w:rPr>
+                <w:lang w:val="en-US"/>
+              </w:rPr>
+              <w:t>Request</w:t>
+            </w:r>
+            <w:r>
+              <w:t>)</w:t>
             </w:r>
           </w:p>
         </w:tc>
@@ -899,6 +915,12 @@
                 <w:lang w:val="en-US"/>
               </w:rPr>
               <w:t>Keep alive RS</w:t>
+            </w:r>
+            <w:r>
+              <w:rPr>
+                <w:lang w:val="en-US"/>
+              </w:rPr>
+              <w:t xml:space="preserve"> (Response)</w:t>
             </w:r>
           </w:p>
         </w:tc>
@@ -1032,95 +1054,35 @@
                 <w:lang w:val="en-US"/>
               </w:rPr>
             </w:pPr>
-            <w:bookmarkStart w:id="0" w:name="_GoBack"/>
-            <w:bookmarkEnd w:id="0"/>
             <w:r>
               <w:rPr>
                 <w:lang w:val="en-US"/>
               </w:rPr>
               <w:t>Server</w:t>
             </w:r>
-          </w:p>
-        </w:tc>
-      </w:tr>
-      <w:tr>
-        <w:tc>
-          <w:tcPr>
-            <w:cnfStyle w:val="001000000000" w:firstRow="0" w:lastRow="0" w:firstColumn="1" w:lastColumn="0" w:oddVBand="0" w:evenVBand="0" w:oddHBand="0" w:evenHBand="0" w:firstRowFirstColumn="0" w:firstRowLastColumn="0" w:lastRowFirstColumn="0" w:lastRowLastColumn="0"/>
-            <w:tcW w:w="2336" w:type="dxa"/>
-          </w:tcPr>
-          <w:p>
-            <w:pPr>
-              <w:rPr>
-                <w:lang w:val="en-US"/>
-              </w:rPr>
-            </w:pPr>
-            <w:r>
-              <w:rPr>
-                <w:lang w:val="en-US"/>
-              </w:rPr>
-              <w:t>Coming soon…</w:t>
-            </w:r>
-          </w:p>
-        </w:tc>
-        <w:tc>
-          <w:tcPr>
-            <w:tcW w:w="2336" w:type="dxa"/>
-          </w:tcPr>
-          <w:p>
-            <w:pPr>
-              <w:cnfStyle w:val="000000000000" w:firstRow="0" w:lastRow="0" w:firstColumn="0" w:lastColumn="0" w:oddVBand="0" w:evenVBand="0" w:oddHBand="0" w:evenHBand="0" w:firstRowFirstColumn="0" w:firstRowLastColumn="0" w:lastRowFirstColumn="0" w:lastRowLastColumn="0"/>
-              <w:rPr>
-                <w:lang w:val="en-US"/>
-              </w:rPr>
-            </w:pPr>
-          </w:p>
-        </w:tc>
-        <w:tc>
-          <w:tcPr>
-            <w:tcW w:w="2336" w:type="dxa"/>
-          </w:tcPr>
-          <w:p>
-            <w:pPr>
-              <w:cnfStyle w:val="000000000000" w:firstRow="0" w:lastRow="0" w:firstColumn="0" w:lastColumn="0" w:oddVBand="0" w:evenVBand="0" w:oddHBand="0" w:evenHBand="0" w:firstRowFirstColumn="0" w:firstRowLastColumn="0" w:lastRowFirstColumn="0" w:lastRowLastColumn="0"/>
-              <w:rPr>
-                <w:lang w:val="en-US"/>
-              </w:rPr>
-            </w:pPr>
-          </w:p>
-        </w:tc>
-        <w:tc>
-          <w:tcPr>
-            <w:tcW w:w="2337" w:type="dxa"/>
-          </w:tcPr>
-          <w:p>
-            <w:pPr>
-              <w:cnfStyle w:val="000000000000" w:firstRow="0" w:lastRow="0" w:firstColumn="0" w:lastColumn="0" w:oddVBand="0" w:evenVBand="0" w:oddHBand="0" w:evenHBand="0" w:firstRowFirstColumn="0" w:firstRowLastColumn="0" w:lastRowFirstColumn="0" w:lastRowLastColumn="0"/>
-              <w:rPr>
-                <w:lang w:val="en-US"/>
-              </w:rPr>
-            </w:pPr>
           </w:p>
         </w:tc>
       </w:tr>
     </w:tbl>
-    <w:p/>
     <w:p>
       <w:pPr>
         <w:rPr>
           <w:i/>
         </w:rPr>
       </w:pPr>
+    </w:p>
+    <w:p>
+      <w:pPr>
+        <w:jc w:val="center"/>
+      </w:pPr>
       <w:r>
         <w:rPr>
           <w:i/>
         </w:rPr>
-        <w:t>Структура клиента</w:t>
-      </w:r>
-    </w:p>
-    <w:p>
-      <w:r>
-        <w:t xml:space="preserve">Клиент – логика + </w:t>
+        <w:t>Клиент</w:t>
+      </w:r>
+      <w:r>
+        <w:t xml:space="preserve"> – логика + </w:t>
       </w:r>
       <w:r>
         <w:rPr>
@@ -1130,7 +1092,18 @@
       </w:r>
     </w:p>
     <w:p>
-      <w:r>
+      <w:pPr>
+        <w:sectPr>
+          <w:pgSz w:w="11906" w:h="16838"/>
+          <w:pgMar w:top="851" w:right="851" w:bottom="1134" w:left="1701" w:header="709" w:footer="709" w:gutter="0"/>
+          <w:cols w:space="708"/>
+          <w:docGrid w:linePitch="360"/>
+        </w:sectPr>
+      </w:pPr>
+    </w:p>
+    <w:p>
+      <w:r>
+        <w:lastRenderedPageBreak/>
         <w:t xml:space="preserve">Требования к </w:t>
       </w:r>
       <w:r>
@@ -1203,8 +1176,11 @@
         <w:t>debug, warning, error)</w:t>
       </w:r>
     </w:p>
-    <w:p>
-      <w:r>
+    <w:p/>
+    <w:p/>
+    <w:p>
+      <w:r>
+        <w:lastRenderedPageBreak/>
         <w:t>Требования к логике клиента:</w:t>
       </w:r>
     </w:p>
@@ -1288,25 +1264,40 @@
         </w:numPr>
       </w:pPr>
       <w:r>
+        <w:rPr>
+          <w:strike/>
+        </w:rPr>
         <w:t>Формирование трассы</w:t>
       </w:r>
     </w:p>
     <w:p>
       <w:pPr>
+        <w:jc w:val="center"/>
         <w:rPr>
           <w:i/>
         </w:rPr>
+        <w:sectPr>
+          <w:type w:val="continuous"/>
+          <w:pgSz w:w="11906" w:h="16838"/>
+          <w:pgMar w:top="1134" w:right="850" w:bottom="1134" w:left="1701" w:header="708" w:footer="708" w:gutter="0"/>
+          <w:cols w:num="2" w:space="708"/>
+          <w:docGrid w:linePitch="360"/>
+        </w:sectPr>
+      </w:pPr>
+    </w:p>
+    <w:p>
+      <w:pPr>
+        <w:jc w:val="center"/>
       </w:pPr>
       <w:r>
         <w:rPr>
           <w:i/>
         </w:rPr>
-        <w:t>Структура сервера</w:t>
-      </w:r>
-    </w:p>
-    <w:p>
-      <w:r>
-        <w:t xml:space="preserve">Сервер – логика + </w:t>
+        <w:lastRenderedPageBreak/>
+        <w:t>Сервер</w:t>
+      </w:r>
+      <w:r>
+        <w:t xml:space="preserve"> – логика + </w:t>
       </w:r>
       <w:r>
         <w:rPr>
@@ -1317,25 +1308,37 @@
       <w:r>
         <w:t xml:space="preserve"> (тоже)</w:t>
       </w:r>
+    </w:p>
+    <w:p>
+      <w:pPr>
+        <w:sectPr>
+          <w:type w:val="continuous"/>
+          <w:pgSz w:w="11906" w:h="16838"/>
+          <w:pgMar w:top="1134" w:right="850" w:bottom="1134" w:left="1701" w:header="708" w:footer="708" w:gutter="0"/>
+          <w:cols w:space="708"/>
+          <w:docGrid w:linePitch="360"/>
+        </w:sectPr>
+      </w:pPr>
+    </w:p>
+    <w:p>
+      <w:r>
+        <w:lastRenderedPageBreak/>
+        <w:t xml:space="preserve">Требования к </w:t>
+      </w:r>
+      <w:r>
+        <w:rPr>
+          <w:lang w:val="en-US"/>
+        </w:rPr>
+        <w:t>GUI</w:t>
+      </w:r>
       <w:r>
         <w:t xml:space="preserve"> </w:t>
       </w:r>
-    </w:p>
-    <w:p>
-      <w:r>
-        <w:t xml:space="preserve">Требования к </w:t>
-      </w:r>
-      <w:r>
-        <w:rPr>
-          <w:lang w:val="en-US"/>
-        </w:rPr>
-        <w:t>GUI</w:t>
-      </w:r>
-      <w:r>
-        <w:t xml:space="preserve"> </w:t>
-      </w:r>
-      <w:r>
-        <w:t>клиента:</w:t>
+      <w:r>
+        <w:t>сервера</w:t>
+      </w:r>
+      <w:r>
+        <w:t>:</w:t>
       </w:r>
     </w:p>
     <w:p>
@@ -1361,11 +1364,9 @@
       <w:r>
         <w:t xml:space="preserve">Инструменты </w:t>
       </w:r>
-      <w:proofErr w:type="spellStart"/>
-      <w:r>
-        <w:t>одмена</w:t>
-      </w:r>
-      <w:proofErr w:type="spellEnd"/>
+      <w:r>
+        <w:t>администратора</w:t>
+      </w:r>
       <w:r>
         <w:t xml:space="preserve"> (кик, что-либо ещё)</w:t>
       </w:r>
@@ -1423,6 +1424,7 @@
     </w:p>
     <w:p>
       <w:r>
+        <w:lastRenderedPageBreak/>
         <w:t>Требования к логике сервера:</w:t>
       </w:r>
     </w:p>
@@ -1435,7 +1437,10 @@
         </w:numPr>
       </w:pPr>
       <w:r>
-        <w:t>Установление соединения</w:t>
+        <w:t>Установка</w:t>
+      </w:r>
+      <w:r>
+        <w:t xml:space="preserve"> соединения</w:t>
       </w:r>
     </w:p>
     <w:p>
@@ -1475,22 +1480,179 @@
           <w:ilvl w:val="0"/>
           <w:numId w:val="2"/>
         </w:numPr>
-      </w:pPr>
-      <w:r>
+        <w:rPr>
+          <w:strike/>
+        </w:rPr>
+      </w:pPr>
+      <w:r>
+        <w:rPr>
+          <w:strike/>
+        </w:rPr>
         <w:t>Формирование трассы</w:t>
       </w:r>
     </w:p>
     <w:p>
       <w:pPr>
+        <w:jc w:val="center"/>
+        <w:rPr>
+          <w:i/>
+        </w:rPr>
+        <w:sectPr>
+          <w:type w:val="continuous"/>
+          <w:pgSz w:w="11906" w:h="16838"/>
+          <w:pgMar w:top="1134" w:right="850" w:bottom="1134" w:left="1701" w:header="708" w:footer="708" w:gutter="0"/>
+          <w:cols w:num="2" w:space="708"/>
+          <w:docGrid w:linePitch="360"/>
+        </w:sectPr>
+      </w:pPr>
+    </w:p>
+    <w:p>
+      <w:pPr>
+        <w:jc w:val="center"/>
+      </w:pPr>
+      <w:r>
+        <w:rPr>
+          <w:i/>
+        </w:rPr>
+        <w:lastRenderedPageBreak/>
+        <w:t>Трасса</w:t>
+      </w:r>
+      <w:r>
+        <w:t xml:space="preserve"> – логика + </w:t>
+      </w:r>
+      <w:r>
         <w:rPr>
           <w:lang w:val="en-US"/>
         </w:rPr>
-      </w:pPr>
+        <w:t>GUI</w:t>
+      </w:r>
+      <w:r>
+        <w:t xml:space="preserve"> (</w:t>
+      </w:r>
+      <w:r>
+        <w:t>снова</w:t>
+      </w:r>
+      <w:r>
+        <w:t>)</w:t>
+      </w:r>
+    </w:p>
+    <w:p>
+      <w:pPr>
+        <w:sectPr>
+          <w:type w:val="continuous"/>
+          <w:pgSz w:w="11906" w:h="16838"/>
+          <w:pgMar w:top="1134" w:right="850" w:bottom="1134" w:left="1701" w:header="708" w:footer="708" w:gutter="0"/>
+          <w:cols w:space="708"/>
+          <w:docGrid w:linePitch="360"/>
+        </w:sectPr>
+      </w:pPr>
+    </w:p>
+    <w:p>
+      <w:r>
+        <w:lastRenderedPageBreak/>
+        <w:t xml:space="preserve">Требования к </w:t>
+      </w:r>
+      <w:r>
+        <w:rPr>
+          <w:lang w:val="en-US"/>
+        </w:rPr>
+        <w:t>GUI</w:t>
+      </w:r>
+      <w:r>
+        <w:t xml:space="preserve"> </w:t>
+      </w:r>
+      <w:r>
+        <w:t>трассы:</w:t>
+      </w:r>
+    </w:p>
+    <w:p>
+      <w:pPr>
+        <w:pStyle w:val="a4"/>
+        <w:numPr>
+          <w:ilvl w:val="0"/>
+          <w:numId w:val="4"/>
+        </w:numPr>
+      </w:pPr>
+      <w:r>
+        <w:t>Возможность просмотреть трассу</w:t>
+      </w:r>
+    </w:p>
+    <w:p>
+      <w:pPr>
+        <w:pStyle w:val="a4"/>
+        <w:numPr>
+          <w:ilvl w:val="0"/>
+          <w:numId w:val="4"/>
+        </w:numPr>
+      </w:pPr>
+      <w:r>
+        <w:t>Наличие фильтрации по строгости сообщений</w:t>
+      </w:r>
+    </w:p>
+    <w:p/>
+    <w:p>
+      <w:bookmarkStart w:id="0" w:name="_GoBack"/>
+      <w:bookmarkEnd w:id="0"/>
+    </w:p>
+    <w:p>
+      <w:r>
+        <w:lastRenderedPageBreak/>
+        <w:t xml:space="preserve">Требования к </w:t>
+      </w:r>
+      <w:r>
+        <w:t xml:space="preserve">логике </w:t>
+      </w:r>
+      <w:r>
+        <w:t>трассы:</w:t>
+      </w:r>
+    </w:p>
+    <w:p>
+      <w:pPr>
+        <w:pStyle w:val="a4"/>
+        <w:numPr>
+          <w:ilvl w:val="0"/>
+          <w:numId w:val="4"/>
+        </w:numPr>
+      </w:pPr>
+      <w:r>
+        <w:t>Запись сообщений различной строгости</w:t>
+      </w:r>
+    </w:p>
+    <w:p>
+      <w:pPr>
+        <w:pStyle w:val="a4"/>
+        <w:numPr>
+          <w:ilvl w:val="0"/>
+          <w:numId w:val="4"/>
+        </w:numPr>
+      </w:pPr>
+      <w:r>
+        <w:t>Импорт из файла</w:t>
+      </w:r>
+    </w:p>
+    <w:p>
+      <w:pPr>
+        <w:pStyle w:val="a4"/>
+        <w:numPr>
+          <w:ilvl w:val="0"/>
+          <w:numId w:val="4"/>
+        </w:numPr>
+      </w:pPr>
+      <w:r>
+        <w:t xml:space="preserve">Экспорт в файл и </w:t>
+      </w:r>
+      <w:r>
+        <w:rPr>
+          <w:lang w:val="en-US"/>
+        </w:rPr>
+        <w:t>GUI</w:t>
+      </w:r>
     </w:p>
     <w:sectPr>
+      <w:type w:val="continuous"/>
       <w:pgSz w:w="11906" w:h="16838"/>
       <w:pgMar w:top="1134" w:right="850" w:bottom="1134" w:left="1701" w:header="708" w:footer="708" w:gutter="0"/>
-      <w:cols w:space="708"/>
+      <w:cols w:num="2" w:space="708"/>
       <w:docGrid w:linePitch="360"/>
     </w:sectPr>
   </w:body>
@@ -1500,6 +1662,119 @@
 <file path=word/numbering.xml><?xml version="1.0" encoding="utf-8"?>
 <w:numbering xmlns:wpc="http://schemas.microsoft.com/office/word/2010/wordprocessingCanvas" xmlns:mc="http://schemas.openxmlformats.org/markup-compatibility/2006" xmlns:o="urn:schemas-microsoft-com:office:office" xmlns:r="http://schemas.openxmlformats.org/officeDocument/2006/relationships" xmlns:m="http://schemas.openxmlformats.org/officeDocument/2006/math" xmlns:v="urn:schemas-microsoft-com:vml" xmlns:wp14="http://schemas.microsoft.com/office/word/2010/wordprocessingDrawing" xmlns:wp="http://schemas.openxmlformats.org/drawingml/2006/wordprocessingDrawing" xmlns:w10="urn:schemas-microsoft-com:office:word" xmlns:w="http://schemas.openxmlformats.org/wordprocessingml/2006/main" xmlns:w14="http://schemas.microsoft.com/office/word/2010/wordml" xmlns:w15="http://schemas.microsoft.com/office/word/2012/wordml" xmlns:wpg="http://schemas.microsoft.com/office/word/2010/wordprocessingGroup" xmlns:wpi="http://schemas.microsoft.com/office/word/2010/wordprocessingInk" xmlns:wne="http://schemas.microsoft.com/office/word/2006/wordml" xmlns:wps="http://schemas.microsoft.com/office/word/2010/wordprocessingShape" mc:Ignorable="w14 w15 wp14">
   <w:abstractNum w:abstractNumId="0">
+    <w:nsid w:val="10DB44CA"/>
+    <w:multiLevelType w:val="hybridMultilevel"/>
+    <w:tmpl w:val="5950C4AC"/>
+    <w:lvl w:ilvl="0" w:tplc="04190001">
+      <w:start w:val="1"/>
+      <w:numFmt w:val="bullet"/>
+      <w:lvlText w:val=""/>
+      <w:lvlJc w:val="left"/>
+      <w:pPr>
+        <w:ind w:left="720" w:hanging="360"/>
+      </w:pPr>
+      <w:rPr>
+        <w:rFonts w:ascii="Symbol" w:hAnsi="Symbol" w:hint="default"/>
+      </w:rPr>
+    </w:lvl>
+    <w:lvl w:ilvl="1" w:tplc="04190003" w:tentative="1">
+      <w:start w:val="1"/>
+      <w:numFmt w:val="bullet"/>
+      <w:lvlText w:val="o"/>
+      <w:lvlJc w:val="left"/>
+      <w:pPr>
+        <w:ind w:left="1440" w:hanging="360"/>
+      </w:pPr>
+      <w:rPr>
+        <w:rFonts w:ascii="Courier New" w:hAnsi="Courier New" w:cs="Courier New" w:hint="default"/>
+      </w:rPr>
+    </w:lvl>
+    <w:lvl w:ilvl="2" w:tplc="04190005" w:tentative="1">
+      <w:start w:val="1"/>
+      <w:numFmt w:val="bullet"/>
+      <w:lvlText w:val=""/>
+      <w:lvlJc w:val="left"/>
+      <w:pPr>
+        <w:ind w:left="2160" w:hanging="360"/>
+      </w:pPr>
+      <w:rPr>
+        <w:rFonts w:ascii="Wingdings" w:hAnsi="Wingdings" w:hint="default"/>
+      </w:rPr>
+    </w:lvl>
+    <w:lvl w:ilvl="3" w:tplc="04190001" w:tentative="1">
+      <w:start w:val="1"/>
+      <w:numFmt w:val="bullet"/>
+      <w:lvlText w:val=""/>
+      <w:lvlJc w:val="left"/>
+      <w:pPr>
+        <w:ind w:left="2880" w:hanging="360"/>
+      </w:pPr>
+      <w:rPr>
+        <w:rFonts w:ascii="Symbol" w:hAnsi="Symbol" w:hint="default"/>
+      </w:rPr>
+    </w:lvl>
+    <w:lvl w:ilvl="4" w:tplc="04190003" w:tentative="1">
+      <w:start w:val="1"/>
+      <w:numFmt w:val="bullet"/>
+      <w:lvlText w:val="o"/>
+      <w:lvlJc w:val="left"/>
+      <w:pPr>
+        <w:ind w:left="3600" w:hanging="360"/>
+      </w:pPr>
+      <w:rPr>
+        <w:rFonts w:ascii="Courier New" w:hAnsi="Courier New" w:cs="Courier New" w:hint="default"/>
+      </w:rPr>
+    </w:lvl>
+    <w:lvl w:ilvl="5" w:tplc="04190005" w:tentative="1">
+      <w:start w:val="1"/>
+      <w:numFmt w:val="bullet"/>
+      <w:lvlText w:val=""/>
+      <w:lvlJc w:val="left"/>
+      <w:pPr>
+        <w:ind w:left="4320" w:hanging="360"/>
+      </w:pPr>
+      <w:rPr>
+        <w:rFonts w:ascii="Wingdings" w:hAnsi="Wingdings" w:hint="default"/>
+      </w:rPr>
+    </w:lvl>
+    <w:lvl w:ilvl="6" w:tplc="04190001" w:tentative="1">
+      <w:start w:val="1"/>
+      <w:numFmt w:val="bullet"/>
+      <w:lvlText w:val=""/>
+      <w:lvlJc w:val="left"/>
+      <w:pPr>
+        <w:ind w:left="5040" w:hanging="360"/>
+      </w:pPr>
+      <w:rPr>
+        <w:rFonts w:ascii="Symbol" w:hAnsi="Symbol" w:hint="default"/>
+      </w:rPr>
+    </w:lvl>
+    <w:lvl w:ilvl="7" w:tplc="04190003" w:tentative="1">
+      <w:start w:val="1"/>
+      <w:numFmt w:val="bullet"/>
+      <w:lvlText w:val="o"/>
+      <w:lvlJc w:val="left"/>
+      <w:pPr>
+        <w:ind w:left="5760" w:hanging="360"/>
+      </w:pPr>
+      <w:rPr>
+        <w:rFonts w:ascii="Courier New" w:hAnsi="Courier New" w:cs="Courier New" w:hint="default"/>
+      </w:rPr>
+    </w:lvl>
+    <w:lvl w:ilvl="8" w:tplc="04190005" w:tentative="1">
+      <w:start w:val="1"/>
+      <w:numFmt w:val="bullet"/>
+      <w:lvlText w:val=""/>
+      <w:lvlJc w:val="left"/>
+      <w:pPr>
+        <w:ind w:left="6480" w:hanging="360"/>
+      </w:pPr>
+      <w:rPr>
+        <w:rFonts w:ascii="Wingdings" w:hAnsi="Wingdings" w:hint="default"/>
+      </w:rPr>
+    </w:lvl>
+  </w:abstractNum>
+  <w:abstractNum w:abstractNumId="1">
     <w:nsid w:val="1BA83B3E"/>
     <w:multiLevelType w:val="hybridMultilevel"/>
     <w:tmpl w:val="F11EB1A2"/>
@@ -1612,7 +1887,7 @@
       </w:rPr>
     </w:lvl>
   </w:abstractNum>
-  <w:abstractNum w:abstractNumId="1">
+  <w:abstractNum w:abstractNumId="2">
     <w:nsid w:val="70180BAC"/>
     <w:multiLevelType w:val="hybridMultilevel"/>
     <w:tmpl w:val="2884BC28"/>
@@ -1725,11 +2000,130 @@
       </w:rPr>
     </w:lvl>
   </w:abstractNum>
+  <w:abstractNum w:abstractNumId="3">
+    <w:nsid w:val="72DA5BD6"/>
+    <w:multiLevelType w:val="hybridMultilevel"/>
+    <w:tmpl w:val="DC540C44"/>
+    <w:lvl w:ilvl="0" w:tplc="04190001">
+      <w:start w:val="1"/>
+      <w:numFmt w:val="bullet"/>
+      <w:lvlText w:val=""/>
+      <w:lvlJc w:val="left"/>
+      <w:pPr>
+        <w:ind w:left="720" w:hanging="360"/>
+      </w:pPr>
+      <w:rPr>
+        <w:rFonts w:ascii="Symbol" w:hAnsi="Symbol" w:hint="default"/>
+      </w:rPr>
+    </w:lvl>
+    <w:lvl w:ilvl="1" w:tplc="04190003" w:tentative="1">
+      <w:start w:val="1"/>
+      <w:numFmt w:val="bullet"/>
+      <w:lvlText w:val="o"/>
+      <w:lvlJc w:val="left"/>
+      <w:pPr>
+        <w:ind w:left="1440" w:hanging="360"/>
+      </w:pPr>
+      <w:rPr>
+        <w:rFonts w:ascii="Courier New" w:hAnsi="Courier New" w:cs="Courier New" w:hint="default"/>
+      </w:rPr>
+    </w:lvl>
+    <w:lvl w:ilvl="2" w:tplc="04190005" w:tentative="1">
+      <w:start w:val="1"/>
+      <w:numFmt w:val="bullet"/>
+      <w:lvlText w:val=""/>
+      <w:lvlJc w:val="left"/>
+      <w:pPr>
+        <w:ind w:left="2160" w:hanging="360"/>
+      </w:pPr>
+      <w:rPr>
+        <w:rFonts w:ascii="Wingdings" w:hAnsi="Wingdings" w:hint="default"/>
+      </w:rPr>
+    </w:lvl>
+    <w:lvl w:ilvl="3" w:tplc="04190001" w:tentative="1">
+      <w:start w:val="1"/>
+      <w:numFmt w:val="bullet"/>
+      <w:lvlText w:val=""/>
+      <w:lvlJc w:val="left"/>
+      <w:pPr>
+        <w:ind w:left="2880" w:hanging="360"/>
+      </w:pPr>
+      <w:rPr>
+        <w:rFonts w:ascii="Symbol" w:hAnsi="Symbol" w:hint="default"/>
+      </w:rPr>
+    </w:lvl>
+    <w:lvl w:ilvl="4" w:tplc="04190003" w:tentative="1">
+      <w:start w:val="1"/>
+      <w:numFmt w:val="bullet"/>
+      <w:lvlText w:val="o"/>
+      <w:lvlJc w:val="left"/>
+      <w:pPr>
+        <w:ind w:left="3600" w:hanging="360"/>
+      </w:pPr>
+      <w:rPr>
+        <w:rFonts w:ascii="Courier New" w:hAnsi="Courier New" w:cs="Courier New" w:hint="default"/>
+      </w:rPr>
+    </w:lvl>
+    <w:lvl w:ilvl="5" w:tplc="04190005" w:tentative="1">
+      <w:start w:val="1"/>
+      <w:numFmt w:val="bullet"/>
+      <w:lvlText w:val=""/>
+      <w:lvlJc w:val="left"/>
+      <w:pPr>
+        <w:ind w:left="4320" w:hanging="360"/>
+      </w:pPr>
+      <w:rPr>
+        <w:rFonts w:ascii="Wingdings" w:hAnsi="Wingdings" w:hint="default"/>
+      </w:rPr>
+    </w:lvl>
+    <w:lvl w:ilvl="6" w:tplc="04190001" w:tentative="1">
+      <w:start w:val="1"/>
+      <w:numFmt w:val="bullet"/>
+      <w:lvlText w:val=""/>
+      <w:lvlJc w:val="left"/>
+      <w:pPr>
+        <w:ind w:left="5040" w:hanging="360"/>
+      </w:pPr>
+      <w:rPr>
+        <w:rFonts w:ascii="Symbol" w:hAnsi="Symbol" w:hint="default"/>
+      </w:rPr>
+    </w:lvl>
+    <w:lvl w:ilvl="7" w:tplc="04190003" w:tentative="1">
+      <w:start w:val="1"/>
+      <w:numFmt w:val="bullet"/>
+      <w:lvlText w:val="o"/>
+      <w:lvlJc w:val="left"/>
+      <w:pPr>
+        <w:ind w:left="5760" w:hanging="360"/>
+      </w:pPr>
+      <w:rPr>
+        <w:rFonts w:ascii="Courier New" w:hAnsi="Courier New" w:cs="Courier New" w:hint="default"/>
+      </w:rPr>
+    </w:lvl>
+    <w:lvl w:ilvl="8" w:tplc="04190005" w:tentative="1">
+      <w:start w:val="1"/>
+      <w:numFmt w:val="bullet"/>
+      <w:lvlText w:val=""/>
+      <w:lvlJc w:val="left"/>
+      <w:pPr>
+        <w:ind w:left="6480" w:hanging="360"/>
+      </w:pPr>
+      <w:rPr>
+        <w:rFonts w:ascii="Wingdings" w:hAnsi="Wingdings" w:hint="default"/>
+      </w:rPr>
+    </w:lvl>
+  </w:abstractNum>
   <w:num w:numId="1">
+    <w:abstractNumId w:val="2"/>
+  </w:num>
+  <w:num w:numId="2">
     <w:abstractNumId w:val="1"/>
   </w:num>
-  <w:num w:numId="2">
+  <w:num w:numId="3">
     <w:abstractNumId w:val="0"/>
+  </w:num>
+  <w:num w:numId="4">
+    <w:abstractNumId w:val="3"/>
   </w:num>
 </w:numbering>
 </file>
@@ -2525,7 +2919,7 @@
 </file>
 
 <file path=customXml/itemProps1.xml><?xml version="1.0" encoding="utf-8"?>
-<ds:datastoreItem xmlns:ds="http://schemas.openxmlformats.org/officeDocument/2006/customXml" ds:itemID="{DE504499-EC05-4B84-8A8B-3E9C18DE5FD4}">
+<ds:datastoreItem xmlns:ds="http://schemas.openxmlformats.org/officeDocument/2006/customXml" ds:itemID="{51501345-2161-4A8F-8CB9-182779C6F831}">
   <ds:schemaRefs>
     <ds:schemaRef ds:uri="http://schemas.openxmlformats.org/officeDocument/2006/bibliography"/>
   </ds:schemaRefs>

</xml_diff>